<commit_message>
Fixade en README till plan-b och gjorde ändringar så all data tas från rpu/data.
</commit_message>
<xml_diff>
--- a/dev/plan-b/mallar/Mall-drifvare.docx
+++ b/dev/plan-b/mallar/Mall-drifvare.docx
@@ -1,6 +1,6 @@
 
 <file path=word/document.xml><?xml version="1.0" encoding="utf-8"?>
-<w:document xmlns:wpc="http://schemas.microsoft.com/office/word/2010/wordprocessingCanvas" xmlns:cx="http://schemas.microsoft.com/office/drawing/2014/chartex" xmlns:cx1="http://schemas.microsoft.com/office/drawing/2015/9/8/chartex" xmlns:cx2="http://schemas.microsoft.com/office/drawing/2015/10/21/chartex" xmlns:mc="http://schemas.openxmlformats.org/markup-compatibility/2006" xmlns:o="urn:schemas-microsoft-com:office:office" xmlns:r="http://schemas.openxmlformats.org/officeDocument/2006/relationships" xmlns:m="http://schemas.openxmlformats.org/officeDocument/2006/math" xmlns:v="urn:schemas-microsoft-com:vml" xmlns:wp14="http://schemas.microsoft.com/office/word/2010/wordprocessingDrawing" xmlns:wp="http://schemas.openxmlformats.org/drawingml/2006/wordprocessingDrawing" xmlns:w10="urn:schemas-microsoft-com:office:word" xmlns:w="http://schemas.openxmlformats.org/wordprocessingml/2006/main" xmlns:w14="http://schemas.microsoft.com/office/word/2010/wordml" xmlns:w15="http://schemas.microsoft.com/office/word/2012/wordml" xmlns:w16se="http://schemas.microsoft.com/office/word/2015/wordml/symex" xmlns:wpg="http://schemas.microsoft.com/office/word/2010/wordprocessingGroup" xmlns:wpi="http://schemas.microsoft.com/office/word/2010/wordprocessingInk" xmlns:wne="http://schemas.microsoft.com/office/word/2006/wordml" xmlns:wps="http://schemas.microsoft.com/office/word/2010/wordprocessingShape" mc:Ignorable="w14 w15 w16se wp14">
+<w:document xmlns:wpc="http://schemas.microsoft.com/office/word/2010/wordprocessingCanvas" xmlns:cx="http://schemas.microsoft.com/office/drawing/2014/chartex" xmlns:cx1="http://schemas.microsoft.com/office/drawing/2015/9/8/chartex" xmlns:cx2="http://schemas.microsoft.com/office/drawing/2015/10/21/chartex" xmlns:cx3="http://schemas.microsoft.com/office/drawing/2016/5/9/chartex" xmlns:cx4="http://schemas.microsoft.com/office/drawing/2016/5/10/chartex" xmlns:cx5="http://schemas.microsoft.com/office/drawing/2016/5/11/chartex" xmlns:cx6="http://schemas.microsoft.com/office/drawing/2016/5/12/chartex" xmlns:cx7="http://schemas.microsoft.com/office/drawing/2016/5/13/chartex" xmlns:cx8="http://schemas.microsoft.com/office/drawing/2016/5/14/chartex" xmlns:mc="http://schemas.openxmlformats.org/markup-compatibility/2006" xmlns:aink="http://schemas.microsoft.com/office/drawing/2016/ink" xmlns:am3d="http://schemas.microsoft.com/office/drawing/2017/model3d" xmlns:o="urn:schemas-microsoft-com:office:office" xmlns:oel="http://schemas.microsoft.com/office/2019/extlst" xmlns:r="http://schemas.openxmlformats.org/officeDocument/2006/relationships" xmlns:m="http://schemas.openxmlformats.org/officeDocument/2006/math" xmlns:v="urn:schemas-microsoft-com:vml" xmlns:wp14="http://schemas.microsoft.com/office/word/2010/wordprocessingDrawing" xmlns:wp="http://schemas.openxmlformats.org/drawingml/2006/wordprocessingDrawing" xmlns:w10="urn:schemas-microsoft-com:office:word" xmlns:w="http://schemas.openxmlformats.org/wordprocessingml/2006/main" xmlns:w14="http://schemas.microsoft.com/office/word/2010/wordml" xmlns:w15="http://schemas.microsoft.com/office/word/2012/wordml" xmlns:w16cex="http://schemas.microsoft.com/office/word/2018/wordml/cex" xmlns:w16cid="http://schemas.microsoft.com/office/word/2016/wordml/cid" xmlns:w16="http://schemas.microsoft.com/office/word/2018/wordml" xmlns:w16sdtdh="http://schemas.microsoft.com/office/word/2020/wordml/sdtdatahash" xmlns:w16se="http://schemas.microsoft.com/office/word/2015/wordml/symex" xmlns:wpg="http://schemas.microsoft.com/office/word/2010/wordprocessingGroup" xmlns:wpi="http://schemas.microsoft.com/office/word/2010/wordprocessingInk" xmlns:wne="http://schemas.microsoft.com/office/word/2006/wordml" xmlns:wps="http://schemas.microsoft.com/office/word/2010/wordprocessingShape" mc:Ignorable="w14 w15 w16se w16cid w16 w16cex w16sdtdh wp14">
   <w:body>
     <w:p>
       <w:r>
@@ -10,7 +10,7 @@
         <mc:AlternateContent>
           <mc:Choice Requires="wps">
             <w:drawing>
-              <wp:anchor distT="0" distB="0" distL="114300" distR="114300" simplePos="0" relativeHeight="251694080" behindDoc="0" locked="0" layoutInCell="1" allowOverlap="1" wp14:anchorId="7908606F" wp14:editId="51687F3B">
+              <wp:anchor distT="0" distB="0" distL="114300" distR="114300" simplePos="0" relativeHeight="251694080" behindDoc="0" locked="0" layoutInCell="1" allowOverlap="1" wp14:anchorId="1A20089C" wp14:editId="59F710C0">
                 <wp:simplePos x="0" y="0"/>
                 <wp:positionH relativeFrom="column">
                   <wp:posOffset>3719015</wp:posOffset>
@@ -105,7 +105,27 @@
                                 <w:szCs w:val="18"/>
                                 <w:lang w:val="sv-SE"/>
                               </w:rPr>
-                              <w:t>{mål}</w:t>
+                              <w:t>{</w:t>
+                            </w:r>
+                            <w:r>
+                              <w:rPr>
+                                <w:rFonts w:ascii="Rajdhani" w:hAnsi="Rajdhani" w:cs="Rajdhani"/>
+                                <w:color w:val="000000" w:themeColor="text1"/>
+                                <w:sz w:val="20"/>
+                                <w:szCs w:val="18"/>
+                                <w:lang w:val="sv-SE"/>
+                              </w:rPr>
+                              <w:t>goal</w:t>
+                            </w:r>
+                            <w:r>
+                              <w:rPr>
+                                <w:rFonts w:ascii="Rajdhani" w:hAnsi="Rajdhani" w:cs="Rajdhani"/>
+                                <w:color w:val="000000" w:themeColor="text1"/>
+                                <w:sz w:val="20"/>
+                                <w:szCs w:val="18"/>
+                                <w:lang w:val="sv-SE"/>
+                              </w:rPr>
+                              <w:t>}</w:t>
                             </w:r>
                           </w:p>
                           <w:p>
@@ -141,8 +161,7 @@
           </mc:Choice>
           <mc:Fallback>
             <w:pict>
-              <v:rect w14:anchorId="7908606F" id="Rectangle 59" o:spid="_x0000_s1026" style="position:absolute;margin-left:292.85pt;margin-top:427.15pt;width:223.15pt;height:332.6pt;z-index:251694080;visibility:visible;mso-wrap-style:square;mso-width-percent:0;mso-height-percent:0;mso-wrap-distance-left:9pt;mso-wrap-distance-top:0;mso-wrap-distance-right:9pt;mso-wrap-distance-bottom:0;mso-position-horizontal:absolute;mso-position-horizontal-relative:text;mso-position-vertical:absolute;mso-position-vertical-relative:text;mso-width-percent:0;mso-height-percent:0;mso-width-relative:margin;mso-height-relative:margin;v-text-anchor:top" o:gfxdata="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" filled="f" stroked="f" strokeweight="1pt">
-                <v:path arrowok="t"/>
+              <v:rect w14:anchorId="1A20089C" id="Rectangle 59" o:spid="_x0000_s1026" style="position:absolute;margin-left:292.85pt;margin-top:427.15pt;width:223.15pt;height:332.6pt;z-index:251694080;visibility:visible;mso-wrap-style:square;mso-width-percent:0;mso-height-percent:0;mso-wrap-distance-left:9pt;mso-wrap-distance-top:0;mso-wrap-distance-right:9pt;mso-wrap-distance-bottom:0;mso-position-horizontal:absolute;mso-position-horizontal-relative:text;mso-position-vertical:absolute;mso-position-vertical-relative:text;mso-width-percent:0;mso-height-percent:0;mso-width-relative:margin;mso-height-relative:margin;v-text-anchor:top" o:gfxdata="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" filled="f" stroked="f" strokeweight="1pt">
                 <o:lock v:ext="edit" aspectratio="t"/>
                 <v:textbox>
                   <w:txbxContent>
@@ -189,10 +208,28 @@
                           <w:szCs w:val="18"/>
                           <w:lang w:val="sv-SE"/>
                         </w:rPr>
-                        <w:t>{mål}</w:t>
-                      </w:r>
-                      <w:bookmarkStart w:id="1" w:name="_GoBack"/>
-                      <w:bookmarkEnd w:id="1"/>
+                        <w:t>{</w:t>
+                      </w:r>
+                      <w:r>
+                        <w:rPr>
+                          <w:rFonts w:ascii="Rajdhani" w:hAnsi="Rajdhani" w:cs="Rajdhani"/>
+                          <w:color w:val="000000" w:themeColor="text1"/>
+                          <w:sz w:val="20"/>
+                          <w:szCs w:val="18"/>
+                          <w:lang w:val="sv-SE"/>
+                        </w:rPr>
+                        <w:t>goal</w:t>
+                      </w:r>
+                      <w:r>
+                        <w:rPr>
+                          <w:rFonts w:ascii="Rajdhani" w:hAnsi="Rajdhani" w:cs="Rajdhani"/>
+                          <w:color w:val="000000" w:themeColor="text1"/>
+                          <w:sz w:val="20"/>
+                          <w:szCs w:val="18"/>
+                          <w:lang w:val="sv-SE"/>
+                        </w:rPr>
+                        <w:t>}</w:t>
+                      </w:r>
                     </w:p>
                     <w:p>
                       <w:pPr>
@@ -219,7 +256,7 @@
         <mc:AlternateContent>
           <mc:Choice Requires="wps">
             <w:drawing>
-              <wp:anchor distT="0" distB="0" distL="114300" distR="114300" simplePos="0" relativeHeight="251686912" behindDoc="0" locked="0" layoutInCell="1" allowOverlap="1" wp14:anchorId="1895CBAC" wp14:editId="45B33D4E">
+              <wp:anchor distT="0" distB="0" distL="114300" distR="114300" simplePos="0" relativeHeight="251686912" behindDoc="0" locked="0" layoutInCell="1" allowOverlap="1" wp14:anchorId="764A8BE9" wp14:editId="24E654A5">
                 <wp:simplePos x="0" y="0"/>
                 <wp:positionH relativeFrom="column">
                   <wp:posOffset>-68239</wp:posOffset>
@@ -314,7 +351,27 @@
                                 <w:szCs w:val="18"/>
                                 <w:lang w:val="sv-SE"/>
                               </w:rPr>
-                              <w:t>{mål}</w:t>
+                              <w:t>{</w:t>
+                            </w:r>
+                            <w:r>
+                              <w:rPr>
+                                <w:rFonts w:ascii="Rajdhani" w:hAnsi="Rajdhani" w:cs="Rajdhani"/>
+                                <w:color w:val="000000" w:themeColor="text1"/>
+                                <w:sz w:val="20"/>
+                                <w:szCs w:val="18"/>
+                                <w:lang w:val="sv-SE"/>
+                              </w:rPr>
+                              <w:t>goal</w:t>
+                            </w:r>
+                            <w:r>
+                              <w:rPr>
+                                <w:rFonts w:ascii="Rajdhani" w:hAnsi="Rajdhani" w:cs="Rajdhani"/>
+                                <w:color w:val="000000" w:themeColor="text1"/>
+                                <w:sz w:val="20"/>
+                                <w:szCs w:val="18"/>
+                                <w:lang w:val="sv-SE"/>
+                              </w:rPr>
+                              <w:t>}</w:t>
                             </w:r>
                           </w:p>
                           <w:p>
@@ -350,8 +407,7 @@
           </mc:Choice>
           <mc:Fallback>
             <w:pict>
-              <v:rect w14:anchorId="1895CBAC" id="Rectangle 47" o:spid="_x0000_s1027" style="position:absolute;margin-left:-5.35pt;margin-top:426.65pt;width:223.15pt;height:333.2pt;z-index:251686912;visibility:visible;mso-wrap-style:square;mso-width-percent:0;mso-height-percent:0;mso-wrap-distance-left:9pt;mso-wrap-distance-top:0;mso-wrap-distance-right:9pt;mso-wrap-distance-bottom:0;mso-position-horizontal:absolute;mso-position-horizontal-relative:text;mso-position-vertical:absolute;mso-position-vertical-relative:text;mso-width-percent:0;mso-height-percent:0;mso-width-relative:margin;mso-height-relative:margin;v-text-anchor:top" o:gfxdata="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" filled="f" stroked="f" strokeweight="1pt">
-                <v:path arrowok="t"/>
+              <v:rect w14:anchorId="764A8BE9" id="Rectangle 47" o:spid="_x0000_s1027" style="position:absolute;margin-left:-5.35pt;margin-top:426.65pt;width:223.15pt;height:333.2pt;z-index:251686912;visibility:visible;mso-wrap-style:square;mso-width-percent:0;mso-height-percent:0;mso-wrap-distance-left:9pt;mso-wrap-distance-top:0;mso-wrap-distance-right:9pt;mso-wrap-distance-bottom:0;mso-position-horizontal:absolute;mso-position-horizontal-relative:text;mso-position-vertical:absolute;mso-position-vertical-relative:text;mso-width-percent:0;mso-height-percent:0;mso-width-relative:margin;mso-height-relative:margin;v-text-anchor:top" o:gfxdata="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" filled="f" stroked="f" strokeweight="1pt">
                 <o:lock v:ext="edit" aspectratio="t"/>
                 <v:textbox>
                   <w:txbxContent>
@@ -398,7 +454,27 @@
                           <w:szCs w:val="18"/>
                           <w:lang w:val="sv-SE"/>
                         </w:rPr>
-                        <w:t>{mål}</w:t>
+                        <w:t>{</w:t>
+                      </w:r>
+                      <w:r>
+                        <w:rPr>
+                          <w:rFonts w:ascii="Rajdhani" w:hAnsi="Rajdhani" w:cs="Rajdhani"/>
+                          <w:color w:val="000000" w:themeColor="text1"/>
+                          <w:sz w:val="20"/>
+                          <w:szCs w:val="18"/>
+                          <w:lang w:val="sv-SE"/>
+                        </w:rPr>
+                        <w:t>goal</w:t>
+                      </w:r>
+                      <w:r>
+                        <w:rPr>
+                          <w:rFonts w:ascii="Rajdhani" w:hAnsi="Rajdhani" w:cs="Rajdhani"/>
+                          <w:color w:val="000000" w:themeColor="text1"/>
+                          <w:sz w:val="20"/>
+                          <w:szCs w:val="18"/>
+                          <w:lang w:val="sv-SE"/>
+                        </w:rPr>
+                        <w:t>}</w:t>
                       </w:r>
                     </w:p>
                     <w:p>
@@ -426,7 +502,7 @@
         <mc:AlternateContent>
           <mc:Choice Requires="wps">
             <w:drawing>
-              <wp:anchor distT="0" distB="0" distL="114300" distR="114300" simplePos="0" relativeHeight="251679744" behindDoc="0" locked="0" layoutInCell="1" allowOverlap="1" wp14:anchorId="0843BF8B" wp14:editId="2A17E1AF">
+              <wp:anchor distT="0" distB="0" distL="114300" distR="114300" simplePos="0" relativeHeight="251679744" behindDoc="0" locked="0" layoutInCell="1" allowOverlap="1" wp14:anchorId="334A001B" wp14:editId="38F2CE32">
                 <wp:simplePos x="0" y="0"/>
                 <wp:positionH relativeFrom="column">
                   <wp:posOffset>3719015</wp:posOffset>
@@ -521,7 +597,27 @@
                                 <w:szCs w:val="18"/>
                                 <w:lang w:val="sv-SE"/>
                               </w:rPr>
-                              <w:t>{mål}</w:t>
+                              <w:t>{</w:t>
+                            </w:r>
+                            <w:r>
+                              <w:rPr>
+                                <w:rFonts w:ascii="Rajdhani" w:hAnsi="Rajdhani" w:cs="Rajdhani"/>
+                                <w:color w:val="000000" w:themeColor="text1"/>
+                                <w:sz w:val="20"/>
+                                <w:szCs w:val="18"/>
+                                <w:lang w:val="sv-SE"/>
+                              </w:rPr>
+                              <w:t>goal</w:t>
+                            </w:r>
+                            <w:r>
+                              <w:rPr>
+                                <w:rFonts w:ascii="Rajdhani" w:hAnsi="Rajdhani" w:cs="Rajdhani"/>
+                                <w:color w:val="000000" w:themeColor="text1"/>
+                                <w:sz w:val="20"/>
+                                <w:szCs w:val="18"/>
+                                <w:lang w:val="sv-SE"/>
+                              </w:rPr>
+                              <w:t>}</w:t>
                             </w:r>
                           </w:p>
                           <w:p>
@@ -557,8 +653,7 @@
           </mc:Choice>
           <mc:Fallback>
             <w:pict>
-              <v:rect w14:anchorId="0843BF8B" id="Rectangle 41" o:spid="_x0000_s1028" style="position:absolute;margin-left:292.85pt;margin-top:5.35pt;width:223.15pt;height:334.3pt;z-index:251679744;visibility:visible;mso-wrap-style:square;mso-width-percent:0;mso-height-percent:0;mso-wrap-distance-left:9pt;mso-wrap-distance-top:0;mso-wrap-distance-right:9pt;mso-wrap-distance-bottom:0;mso-position-horizontal:absolute;mso-position-horizontal-relative:text;mso-position-vertical:absolute;mso-position-vertical-relative:text;mso-width-percent:0;mso-height-percent:0;mso-width-relative:margin;mso-height-relative:margin;v-text-anchor:top" o:gfxdata="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" filled="f" stroked="f" strokeweight="1pt">
-                <v:path arrowok="t"/>
+              <v:rect w14:anchorId="334A001B" id="Rectangle 41" o:spid="_x0000_s1028" style="position:absolute;margin-left:292.85pt;margin-top:5.35pt;width:223.15pt;height:334.3pt;z-index:251679744;visibility:visible;mso-wrap-style:square;mso-width-percent:0;mso-height-percent:0;mso-wrap-distance-left:9pt;mso-wrap-distance-top:0;mso-wrap-distance-right:9pt;mso-wrap-distance-bottom:0;mso-position-horizontal:absolute;mso-position-horizontal-relative:text;mso-position-vertical:absolute;mso-position-vertical-relative:text;mso-width-percent:0;mso-height-percent:0;mso-width-relative:margin;mso-height-relative:margin;v-text-anchor:top" o:gfxdata="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" filled="f" stroked="f" strokeweight="1pt">
                 <o:lock v:ext="edit" aspectratio="t"/>
                 <v:textbox>
                   <w:txbxContent>
@@ -605,7 +700,27 @@
                           <w:szCs w:val="18"/>
                           <w:lang w:val="sv-SE"/>
                         </w:rPr>
-                        <w:t>{mål}</w:t>
+                        <w:t>{</w:t>
+                      </w:r>
+                      <w:r>
+                        <w:rPr>
+                          <w:rFonts w:ascii="Rajdhani" w:hAnsi="Rajdhani" w:cs="Rajdhani"/>
+                          <w:color w:val="000000" w:themeColor="text1"/>
+                          <w:sz w:val="20"/>
+                          <w:szCs w:val="18"/>
+                          <w:lang w:val="sv-SE"/>
+                        </w:rPr>
+                        <w:t>goal</w:t>
+                      </w:r>
+                      <w:r>
+                        <w:rPr>
+                          <w:rFonts w:ascii="Rajdhani" w:hAnsi="Rajdhani" w:cs="Rajdhani"/>
+                          <w:color w:val="000000" w:themeColor="text1"/>
+                          <w:sz w:val="20"/>
+                          <w:szCs w:val="18"/>
+                          <w:lang w:val="sv-SE"/>
+                        </w:rPr>
+                        <w:t>}</w:t>
                       </w:r>
                     </w:p>
                     <w:p>
@@ -633,7 +748,7 @@
         <mc:AlternateContent>
           <mc:Choice Requires="wps">
             <w:drawing>
-              <wp:anchor distT="0" distB="0" distL="114300" distR="114300" simplePos="0" relativeHeight="251672576" behindDoc="0" locked="0" layoutInCell="1" allowOverlap="1" wp14:anchorId="7139B42A" wp14:editId="4DC194EF">
+              <wp:anchor distT="0" distB="0" distL="114300" distR="114300" simplePos="0" relativeHeight="251672576" behindDoc="0" locked="0" layoutInCell="1" allowOverlap="1" wp14:anchorId="55DD2B74" wp14:editId="20D8F26F">
                 <wp:simplePos x="0" y="0"/>
                 <wp:positionH relativeFrom="column">
                   <wp:posOffset>-61415</wp:posOffset>
@@ -728,7 +843,27 @@
                                 <w:szCs w:val="18"/>
                                 <w:lang w:val="sv-SE"/>
                               </w:rPr>
-                              <w:t>{mål}</w:t>
+                              <w:t>{</w:t>
+                            </w:r>
+                            <w:r>
+                              <w:rPr>
+                                <w:rFonts w:ascii="Rajdhani" w:hAnsi="Rajdhani" w:cs="Rajdhani"/>
+                                <w:color w:val="000000" w:themeColor="text1"/>
+                                <w:sz w:val="20"/>
+                                <w:szCs w:val="18"/>
+                                <w:lang w:val="sv-SE"/>
+                              </w:rPr>
+                              <w:t>goal</w:t>
+                            </w:r>
+                            <w:r>
+                              <w:rPr>
+                                <w:rFonts w:ascii="Rajdhani" w:hAnsi="Rajdhani" w:cs="Rajdhani"/>
+                                <w:color w:val="000000" w:themeColor="text1"/>
+                                <w:sz w:val="20"/>
+                                <w:szCs w:val="18"/>
+                                <w:lang w:val="sv-SE"/>
+                              </w:rPr>
+                              <w:t>}</w:t>
                             </w:r>
                           </w:p>
                           <w:p>
@@ -765,8 +900,7 @@
           </mc:Choice>
           <mc:Fallback>
             <w:pict>
-              <v:rect w14:anchorId="7139B42A" id="Rectangle 9" o:spid="_x0000_s1029" style="position:absolute;margin-left:-4.85pt;margin-top:5.9pt;width:223.15pt;height:332.75pt;z-index:251672576;visibility:visible;mso-wrap-style:square;mso-width-percent:0;mso-height-percent:0;mso-wrap-distance-left:9pt;mso-wrap-distance-top:0;mso-wrap-distance-right:9pt;mso-wrap-distance-bottom:0;mso-position-horizontal:absolute;mso-position-horizontal-relative:text;mso-position-vertical:absolute;mso-position-vertical-relative:text;mso-width-percent:0;mso-height-percent:0;mso-width-relative:margin;mso-height-relative:margin;v-text-anchor:top" o:gfxdata="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" filled="f" stroked="f" strokeweight="1pt">
-                <v:path arrowok="t"/>
+              <v:rect w14:anchorId="55DD2B74" id="Rectangle 9" o:spid="_x0000_s1029" style="position:absolute;margin-left:-4.85pt;margin-top:5.9pt;width:223.15pt;height:332.75pt;z-index:251672576;visibility:visible;mso-wrap-style:square;mso-width-percent:0;mso-height-percent:0;mso-wrap-distance-left:9pt;mso-wrap-distance-top:0;mso-wrap-distance-right:9pt;mso-wrap-distance-bottom:0;mso-position-horizontal:absolute;mso-position-horizontal-relative:text;mso-position-vertical:absolute;mso-position-vertical-relative:text;mso-width-percent:0;mso-height-percent:0;mso-width-relative:margin;mso-height-relative:margin;v-text-anchor:top" o:gfxdata="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" filled="f" stroked="f" strokeweight="1pt">
                 <o:lock v:ext="edit" aspectratio="t"/>
                 <v:textbox>
                   <w:txbxContent>
@@ -813,7 +947,27 @@
                           <w:szCs w:val="18"/>
                           <w:lang w:val="sv-SE"/>
                         </w:rPr>
-                        <w:t>{mål}</w:t>
+                        <w:t>{</w:t>
+                      </w:r>
+                      <w:r>
+                        <w:rPr>
+                          <w:rFonts w:ascii="Rajdhani" w:hAnsi="Rajdhani" w:cs="Rajdhani"/>
+                          <w:color w:val="000000" w:themeColor="text1"/>
+                          <w:sz w:val="20"/>
+                          <w:szCs w:val="18"/>
+                          <w:lang w:val="sv-SE"/>
+                        </w:rPr>
+                        <w:t>goal</w:t>
+                      </w:r>
+                      <w:r>
+                        <w:rPr>
+                          <w:rFonts w:ascii="Rajdhani" w:hAnsi="Rajdhani" w:cs="Rajdhani"/>
+                          <w:color w:val="000000" w:themeColor="text1"/>
+                          <w:sz w:val="20"/>
+                          <w:szCs w:val="18"/>
+                          <w:lang w:val="sv-SE"/>
+                        </w:rPr>
+                        <w:t>}</w:t>
                       </w:r>
                     </w:p>
                     <w:p>
@@ -842,7 +996,7 @@
         <mc:AlternateContent>
           <mc:Choice Requires="wps">
             <w:drawing>
-              <wp:anchor distT="0" distB="0" distL="114300" distR="114300" simplePos="0" relativeHeight="251681792" behindDoc="0" locked="0" layoutInCell="1" allowOverlap="1" wp14:anchorId="3C304615" wp14:editId="22FD5E09">
+              <wp:anchor distT="0" distB="0" distL="114300" distR="114300" simplePos="0" relativeHeight="251681792" behindDoc="0" locked="0" layoutInCell="1" allowOverlap="1" wp14:anchorId="3DD95860" wp14:editId="562042B9">
                 <wp:simplePos x="0" y="0"/>
                 <wp:positionH relativeFrom="page">
                   <wp:posOffset>-6668</wp:posOffset>
@@ -932,7 +1086,7 @@
         <mc:AlternateContent>
           <mc:Choice Requires="wps">
             <w:drawing>
-              <wp:anchor distT="0" distB="0" distL="114300" distR="114300" simplePos="0" relativeHeight="251692032" behindDoc="0" locked="0" layoutInCell="1" allowOverlap="1" wp14:anchorId="6082896C" wp14:editId="0ADECBAE">
+              <wp:anchor distT="0" distB="0" distL="114300" distR="114300" simplePos="0" relativeHeight="251692032" behindDoc="0" locked="0" layoutInCell="1" allowOverlap="1" wp14:anchorId="2EACA9F8" wp14:editId="3101651D">
                 <wp:simplePos x="0" y="0"/>
                 <wp:positionH relativeFrom="column">
                   <wp:posOffset>3723005</wp:posOffset>
@@ -1006,8 +1160,6 @@
                               </w:rPr>
                               <w:t>namn</w:t>
                             </w:r>
-                            <w:bookmarkStart w:id="0" w:name="_GoBack"/>
-                            <w:bookmarkEnd w:id="0"/>
                             <w:r>
                               <w:rPr>
                                 <w:rFonts w:ascii="SF Distant Galaxy" w:hAnsi="SF Distant Galaxy"/>
@@ -1039,7 +1191,7 @@
           </mc:Choice>
           <mc:Fallback>
             <w:pict>
-              <v:rect w14:anchorId="6082896C" id="Rectangle 57" o:spid="_x0000_s1030" style="position:absolute;margin-left:293.15pt;margin-top:385.35pt;width:222.55pt;height:35.05pt;z-index:251692032;visibility:visible;mso-wrap-style:square;mso-width-percent:0;mso-height-percent:0;mso-wrap-distance-left:9pt;mso-wrap-distance-top:0;mso-wrap-distance-right:9pt;mso-wrap-distance-bottom:0;mso-position-horizontal:absolute;mso-position-horizontal-relative:text;mso-position-vertical:absolute;mso-position-vertical-relative:text;mso-width-percent:0;mso-height-percent:0;mso-width-relative:margin;mso-height-relative:margin;v-text-anchor:middle" o:gfxdata="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" fillcolor="black [3200]" strokecolor="black [1600]" strokeweight="1pt">
+              <v:rect w14:anchorId="2EACA9F8" id="Rectangle 57" o:spid="_x0000_s1030" style="position:absolute;margin-left:293.15pt;margin-top:385.35pt;width:222.55pt;height:35.05pt;z-index:251692032;visibility:visible;mso-wrap-style:square;mso-width-percent:0;mso-height-percent:0;mso-wrap-distance-left:9pt;mso-wrap-distance-top:0;mso-wrap-distance-right:9pt;mso-wrap-distance-bottom:0;mso-position-horizontal:absolute;mso-position-horizontal-relative:text;mso-position-vertical:absolute;mso-position-vertical-relative:text;mso-width-percent:0;mso-height-percent:0;mso-width-relative:margin;mso-height-relative:margin;v-text-anchor:middle" o:gfxdata="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" fillcolor="black [3200]" strokecolor="black [1600]" strokeweight="1pt">
                 <v:path arrowok="t"/>
                 <o:lock v:ext="edit" aspectratio="t"/>
                 <v:textbox>
@@ -1070,8 +1222,6 @@
                         </w:rPr>
                         <w:t>namn</w:t>
                       </w:r>
-                      <w:bookmarkStart w:id="1" w:name="_GoBack"/>
-                      <w:bookmarkEnd w:id="1"/>
                       <w:r>
                         <w:rPr>
                           <w:rFonts w:ascii="SF Distant Galaxy" w:hAnsi="SF Distant Galaxy"/>
@@ -1093,7 +1243,7 @@
           <w:noProof/>
         </w:rPr>
         <w:drawing>
-          <wp:anchor distT="0" distB="0" distL="114300" distR="114300" simplePos="0" relativeHeight="251691008" behindDoc="0" locked="0" layoutInCell="1" allowOverlap="1" wp14:anchorId="203884B7" wp14:editId="3348244B">
+          <wp:anchor distT="0" distB="0" distL="114300" distR="114300" simplePos="0" relativeHeight="251691008" behindDoc="0" locked="0" layoutInCell="1" allowOverlap="1" wp14:anchorId="1D90D118" wp14:editId="57B24B1A">
             <wp:simplePos x="0" y="0"/>
             <wp:positionH relativeFrom="column">
               <wp:posOffset>2983230</wp:posOffset>
@@ -1162,7 +1312,7 @@
         <mc:AlternateContent>
           <mc:Choice Requires="wps">
             <w:drawing>
-              <wp:anchor distT="0" distB="0" distL="114300" distR="114300" simplePos="0" relativeHeight="251689984" behindDoc="0" locked="0" layoutInCell="1" allowOverlap="1" wp14:anchorId="71A5137B" wp14:editId="64E94566">
+              <wp:anchor distT="0" distB="0" distL="114300" distR="114300" simplePos="0" relativeHeight="251689984" behindDoc="0" locked="0" layoutInCell="1" allowOverlap="1" wp14:anchorId="6DF805ED" wp14:editId="5F083B00">
                 <wp:simplePos x="0" y="0"/>
                 <wp:positionH relativeFrom="column">
                   <wp:posOffset>3080385</wp:posOffset>
@@ -1444,8 +1594,7 @@
           </mc:Choice>
           <mc:Fallback>
             <w:pict>
-              <v:rect w14:anchorId="71A5137B" id="Rectangle 56" o:spid="_x0000_s1031" style="position:absolute;margin-left:242.55pt;margin-top:367.1pt;width:37.4pt;height:387.45pt;z-index:251689984;visibility:visible;mso-wrap-style:square;mso-width-percent:0;mso-height-percent:0;mso-wrap-distance-left:9pt;mso-wrap-distance-top:0;mso-wrap-distance-right:9pt;mso-wrap-distance-bottom:0;mso-position-horizontal:absolute;mso-position-horizontal-relative:text;mso-position-vertical:absolute;mso-position-vertical-relative:text;mso-width-percent:0;mso-height-percent:0;mso-width-relative:margin;mso-height-relative:margin;v-text-anchor:middle" o:gfxdata="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" fillcolor="#7f7f7f [1612]" stroked="f" strokeweight="1pt">
-                <v:path arrowok="t"/>
+              <v:rect w14:anchorId="6DF805ED" id="Rectangle 56" o:spid="_x0000_s1031" style="position:absolute;margin-left:242.55pt;margin-top:367.1pt;width:37.4pt;height:387.45pt;z-index:251689984;visibility:visible;mso-wrap-style:square;mso-width-percent:0;mso-height-percent:0;mso-wrap-distance-left:9pt;mso-wrap-distance-top:0;mso-wrap-distance-right:9pt;mso-wrap-distance-bottom:0;mso-position-horizontal:absolute;mso-position-horizontal-relative:text;mso-position-vertical:absolute;mso-position-vertical-relative:text;mso-width-percent:0;mso-height-percent:0;mso-width-relative:margin;mso-height-relative:margin;v-text-anchor:middle" o:gfxdata="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" fillcolor="#7f7f7f [1612]" stroked="f" strokeweight="1pt">
                 <o:lock v:ext="edit" aspectratio="t"/>
                 <v:textbox>
                   <w:txbxContent>
@@ -1667,7 +1816,7 @@
         <mc:AlternateContent>
           <mc:Choice Requires="wps">
             <w:drawing>
-              <wp:anchor distT="0" distB="0" distL="114300" distR="114300" simplePos="0" relativeHeight="251688960" behindDoc="0" locked="0" layoutInCell="1" allowOverlap="1" wp14:anchorId="641853A9" wp14:editId="144E7308">
+              <wp:anchor distT="0" distB="0" distL="114300" distR="114300" simplePos="0" relativeHeight="251688960" behindDoc="0" locked="0" layoutInCell="1" allowOverlap="1" wp14:anchorId="59CC4A09" wp14:editId="0D412FB6">
                 <wp:simplePos x="0" y="0"/>
                 <wp:positionH relativeFrom="page">
                   <wp:posOffset>3783965</wp:posOffset>
@@ -1757,7 +1906,7 @@
         <mc:AlternateContent>
           <mc:Choice Requires="wps">
             <w:drawing>
-              <wp:anchor distT="0" distB="0" distL="114300" distR="114300" simplePos="0" relativeHeight="251682816" behindDoc="0" locked="0" layoutInCell="1" allowOverlap="1" wp14:anchorId="209FBE51" wp14:editId="2B54FD0C">
+              <wp:anchor distT="0" distB="0" distL="114300" distR="114300" simplePos="0" relativeHeight="251682816" behindDoc="0" locked="0" layoutInCell="1" allowOverlap="1" wp14:anchorId="18D016F0" wp14:editId="020CA30C">
                 <wp:simplePos x="0" y="0"/>
                 <wp:positionH relativeFrom="column">
                   <wp:posOffset>-707390</wp:posOffset>
@@ -2039,8 +2188,7 @@
           </mc:Choice>
           <mc:Fallback>
             <w:pict>
-              <v:rect w14:anchorId="209FBE51" id="Rectangle 44" o:spid="_x0000_s1032" style="position:absolute;margin-left:-55.7pt;margin-top:367.1pt;width:37.4pt;height:387.45pt;z-index:251682816;visibility:visible;mso-wrap-style:square;mso-width-percent:0;mso-height-percent:0;mso-wrap-distance-left:9pt;mso-wrap-distance-top:0;mso-wrap-distance-right:9pt;mso-wrap-distance-bottom:0;mso-position-horizontal:absolute;mso-position-horizontal-relative:text;mso-position-vertical:absolute;mso-position-vertical-relative:text;mso-width-percent:0;mso-height-percent:0;mso-width-relative:margin;mso-height-relative:margin;v-text-anchor:middle" o:gfxdata="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" fillcolor="#7f7f7f [1612]" stroked="f" strokeweight="1pt">
-                <v:path arrowok="t"/>
+              <v:rect w14:anchorId="18D016F0" id="Rectangle 44" o:spid="_x0000_s1032" style="position:absolute;margin-left:-55.7pt;margin-top:367.1pt;width:37.4pt;height:387.45pt;z-index:251682816;visibility:visible;mso-wrap-style:square;mso-width-percent:0;mso-height-percent:0;mso-wrap-distance-left:9pt;mso-wrap-distance-top:0;mso-wrap-distance-right:9pt;mso-wrap-distance-bottom:0;mso-position-horizontal:absolute;mso-position-horizontal-relative:text;mso-position-vertical:absolute;mso-position-vertical-relative:text;mso-width-percent:0;mso-height-percent:0;mso-width-relative:margin;mso-height-relative:margin;v-text-anchor:middle" o:gfxdata="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" fillcolor="#7f7f7f [1612]" stroked="f" strokeweight="1pt">
                 <o:lock v:ext="edit" aspectratio="t"/>
                 <v:textbox>
                   <w:txbxContent>
@@ -2260,7 +2408,7 @@
           <w:noProof/>
         </w:rPr>
         <w:drawing>
-          <wp:anchor distT="0" distB="0" distL="114300" distR="114300" simplePos="0" relativeHeight="251683840" behindDoc="0" locked="0" layoutInCell="1" allowOverlap="1" wp14:anchorId="767C841B" wp14:editId="21E4FC57">
+          <wp:anchor distT="0" distB="0" distL="114300" distR="114300" simplePos="0" relativeHeight="251683840" behindDoc="0" locked="0" layoutInCell="1" allowOverlap="1" wp14:anchorId="39D7BD21" wp14:editId="247F768E">
             <wp:simplePos x="0" y="0"/>
             <wp:positionH relativeFrom="column">
               <wp:posOffset>-804545</wp:posOffset>
@@ -2329,7 +2477,7 @@
         <mc:AlternateContent>
           <mc:Choice Requires="wps">
             <w:drawing>
-              <wp:anchor distT="0" distB="0" distL="114300" distR="114300" simplePos="0" relativeHeight="251684864" behindDoc="0" locked="0" layoutInCell="1" allowOverlap="1" wp14:anchorId="68B16B3F" wp14:editId="796C4153">
+              <wp:anchor distT="0" distB="0" distL="114300" distR="114300" simplePos="0" relativeHeight="251684864" behindDoc="0" locked="0" layoutInCell="1" allowOverlap="1" wp14:anchorId="48F3EEB7" wp14:editId="5119C71C">
                 <wp:simplePos x="0" y="0"/>
                 <wp:positionH relativeFrom="column">
                   <wp:posOffset>-64770</wp:posOffset>
@@ -2426,7 +2574,7 @@
           </mc:Choice>
           <mc:Fallback>
             <w:pict>
-              <v:rect w14:anchorId="68B16B3F" id="Rectangle 45" o:spid="_x0000_s1033" style="position:absolute;margin-left:-5.1pt;margin-top:385.35pt;width:222.55pt;height:35.05pt;z-index:251684864;visibility:visible;mso-wrap-style:square;mso-width-percent:0;mso-height-percent:0;mso-wrap-distance-left:9pt;mso-wrap-distance-top:0;mso-wrap-distance-right:9pt;mso-wrap-distance-bottom:0;mso-position-horizontal:absolute;mso-position-horizontal-relative:text;mso-position-vertical:absolute;mso-position-vertical-relative:text;mso-width-percent:0;mso-height-percent:0;mso-width-relative:margin;mso-height-relative:margin;v-text-anchor:middle" o:gfxdata="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" fillcolor="black [3200]" strokecolor="black [1600]" strokeweight="1pt">
+              <v:rect w14:anchorId="48F3EEB7" id="Rectangle 45" o:spid="_x0000_s1033" style="position:absolute;margin-left:-5.1pt;margin-top:385.35pt;width:222.55pt;height:35.05pt;z-index:251684864;visibility:visible;mso-wrap-style:square;mso-width-percent:0;mso-height-percent:0;mso-wrap-distance-left:9pt;mso-wrap-distance-top:0;mso-wrap-distance-right:9pt;mso-wrap-distance-bottom:0;mso-position-horizontal:absolute;mso-position-horizontal-relative:text;mso-position-vertical:absolute;mso-position-vertical-relative:text;mso-width-percent:0;mso-height-percent:0;mso-width-relative:margin;mso-height-relative:margin;v-text-anchor:middle" o:gfxdata="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" fillcolor="black [3200]" strokecolor="black [1600]" strokeweight="1pt">
                 <v:path arrowok="t"/>
                 <o:lock v:ext="edit" aspectratio="t"/>
                 <v:textbox>
@@ -2472,7 +2620,7 @@
         <mc:AlternateContent>
           <mc:Choice Requires="wps">
             <w:drawing>
-              <wp:anchor distT="0" distB="0" distL="114300" distR="114300" simplePos="0" relativeHeight="251674624" behindDoc="0" locked="0" layoutInCell="1" allowOverlap="1" wp14:anchorId="75F77783" wp14:editId="31B0D78C">
+              <wp:anchor distT="0" distB="0" distL="114300" distR="114300" simplePos="0" relativeHeight="251674624" behindDoc="0" locked="0" layoutInCell="1" allowOverlap="1" wp14:anchorId="64F854D6" wp14:editId="25DB8384">
                 <wp:simplePos x="0" y="0"/>
                 <wp:positionH relativeFrom="page">
                   <wp:posOffset>3783965</wp:posOffset>
@@ -2562,7 +2710,7 @@
         <mc:AlternateContent>
           <mc:Choice Requires="wps">
             <w:drawing>
-              <wp:anchor distT="0" distB="0" distL="114300" distR="114300" simplePos="0" relativeHeight="251675648" behindDoc="0" locked="0" layoutInCell="1" allowOverlap="1" wp14:anchorId="6849F28B" wp14:editId="77EAB2C8">
+              <wp:anchor distT="0" distB="0" distL="114300" distR="114300" simplePos="0" relativeHeight="251675648" behindDoc="0" locked="0" layoutInCell="1" allowOverlap="1" wp14:anchorId="71511666" wp14:editId="4ED530C7">
                 <wp:simplePos x="0" y="0"/>
                 <wp:positionH relativeFrom="column">
                   <wp:posOffset>3081655</wp:posOffset>
@@ -2833,8 +2981,7 @@
           </mc:Choice>
           <mc:Fallback>
             <w:pict>
-              <v:rect w14:anchorId="6849F28B" id="Rectangle 38" o:spid="_x0000_s1034" style="position:absolute;margin-left:242.65pt;margin-top:-53.4pt;width:37.4pt;height:387.45pt;z-index:251675648;visibility:visible;mso-wrap-style:square;mso-width-percent:0;mso-height-percent:0;mso-wrap-distance-left:9pt;mso-wrap-distance-top:0;mso-wrap-distance-right:9pt;mso-wrap-distance-bottom:0;mso-position-horizontal:absolute;mso-position-horizontal-relative:text;mso-position-vertical:absolute;mso-position-vertical-relative:text;mso-width-percent:0;mso-height-percent:0;mso-width-relative:margin;mso-height-relative:margin;v-text-anchor:middle" o:gfxdata="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" fillcolor="#7f7f7f [1612]" stroked="f" strokeweight="1pt">
-                <v:path arrowok="t"/>
+              <v:rect w14:anchorId="71511666" id="Rectangle 38" o:spid="_x0000_s1034" style="position:absolute;margin-left:242.65pt;margin-top:-53.4pt;width:37.4pt;height:387.45pt;z-index:251675648;visibility:visible;mso-wrap-style:square;mso-width-percent:0;mso-height-percent:0;mso-wrap-distance-left:9pt;mso-wrap-distance-top:0;mso-wrap-distance-right:9pt;mso-wrap-distance-bottom:0;mso-position-horizontal:absolute;mso-position-horizontal-relative:text;mso-position-vertical:absolute;mso-position-vertical-relative:text;mso-width-percent:0;mso-height-percent:0;mso-width-relative:margin;mso-height-relative:margin;v-text-anchor:middle" o:gfxdata="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" fillcolor="#7f7f7f [1612]" stroked="f" strokeweight="1pt">
                 <o:lock v:ext="edit" aspectratio="t"/>
                 <v:textbox>
                   <w:txbxContent>
@@ -3043,7 +3190,7 @@
           <w:noProof/>
         </w:rPr>
         <w:drawing>
-          <wp:anchor distT="0" distB="0" distL="114300" distR="114300" simplePos="0" relativeHeight="251676672" behindDoc="0" locked="0" layoutInCell="1" allowOverlap="1" wp14:anchorId="01D99F44" wp14:editId="14BFA9E1">
+          <wp:anchor distT="0" distB="0" distL="114300" distR="114300" simplePos="0" relativeHeight="251676672" behindDoc="0" locked="0" layoutInCell="1" allowOverlap="1" wp14:anchorId="63BD2785" wp14:editId="6AA2025D">
             <wp:simplePos x="0" y="0"/>
             <wp:positionH relativeFrom="column">
               <wp:posOffset>2984500</wp:posOffset>
@@ -3112,7 +3259,7 @@
         <mc:AlternateContent>
           <mc:Choice Requires="wps">
             <w:drawing>
-              <wp:anchor distT="0" distB="0" distL="114300" distR="114300" simplePos="0" relativeHeight="251677696" behindDoc="0" locked="0" layoutInCell="1" allowOverlap="1" wp14:anchorId="17E4DCBB" wp14:editId="41F4C10F">
+              <wp:anchor distT="0" distB="0" distL="114300" distR="114300" simplePos="0" relativeHeight="251677696" behindDoc="0" locked="0" layoutInCell="1" allowOverlap="1" wp14:anchorId="64419CF3" wp14:editId="442EF716">
                 <wp:simplePos x="0" y="0"/>
                 <wp:positionH relativeFrom="column">
                   <wp:posOffset>3724275</wp:posOffset>
@@ -3217,7 +3364,7 @@
           </mc:Choice>
           <mc:Fallback>
             <w:pict>
-              <v:rect w14:anchorId="17E4DCBB" id="Rectangle 39" o:spid="_x0000_s1035" style="position:absolute;margin-left:293.25pt;margin-top:-35.15pt;width:222.55pt;height:35.05pt;z-index:251677696;visibility:visible;mso-wrap-style:square;mso-width-percent:0;mso-height-percent:0;mso-wrap-distance-left:9pt;mso-wrap-distance-top:0;mso-wrap-distance-right:9pt;mso-wrap-distance-bottom:0;mso-position-horizontal:absolute;mso-position-horizontal-relative:text;mso-position-vertical:absolute;mso-position-vertical-relative:text;mso-width-percent:0;mso-height-percent:0;mso-width-relative:margin;mso-height-relative:margin;v-text-anchor:middle" o:gfxdata="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" fillcolor="black [3200]" strokecolor="black [1600]" strokeweight="1pt">
+              <v:rect w14:anchorId="64419CF3" id="Rectangle 39" o:spid="_x0000_s1035" style="position:absolute;margin-left:293.25pt;margin-top:-35.15pt;width:222.55pt;height:35.05pt;z-index:251677696;visibility:visible;mso-wrap-style:square;mso-width-percent:0;mso-height-percent:0;mso-wrap-distance-left:9pt;mso-wrap-distance-top:0;mso-wrap-distance-right:9pt;mso-wrap-distance-bottom:0;mso-position-horizontal:absolute;mso-position-horizontal-relative:text;mso-position-vertical:absolute;mso-position-vertical-relative:text;mso-width-percent:0;mso-height-percent:0;mso-width-relative:margin;mso-height-relative:margin;v-text-anchor:middle" o:gfxdata="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" fillcolor="black [3200]" strokecolor="black [1600]" strokeweight="1pt">
                 <v:path arrowok="t"/>
                 <o:lock v:ext="edit" aspectratio="t"/>
                 <v:textbox>
@@ -3271,7 +3418,7 @@
         <mc:AlternateContent>
           <mc:Choice Requires="wps">
             <w:drawing>
-              <wp:anchor distT="0" distB="0" distL="114300" distR="114300" simplePos="0" relativeHeight="251660288" behindDoc="0" locked="0" layoutInCell="1" allowOverlap="1" wp14:anchorId="477F273E" wp14:editId="74115E0C">
+              <wp:anchor distT="0" distB="0" distL="114300" distR="114300" simplePos="0" relativeHeight="251660288" behindDoc="0" locked="0" layoutInCell="1" allowOverlap="1" wp14:anchorId="58C9D48B" wp14:editId="51EBB242">
                 <wp:simplePos x="0" y="0"/>
                 <wp:positionH relativeFrom="column">
                   <wp:posOffset>-702365</wp:posOffset>
@@ -3553,8 +3700,7 @@
           </mc:Choice>
           <mc:Fallback>
             <w:pict>
-              <v:rect w14:anchorId="477F273E" id="Rectangle 1" o:spid="_x0000_s1036" style="position:absolute;margin-left:-55.3pt;margin-top:-53.9pt;width:37.4pt;height:387.5pt;z-index:251660288;visibility:visible;mso-wrap-style:square;mso-width-percent:0;mso-height-percent:0;mso-wrap-distance-left:9pt;mso-wrap-distance-top:0;mso-wrap-distance-right:9pt;mso-wrap-distance-bottom:0;mso-position-horizontal:absolute;mso-position-horizontal-relative:text;mso-position-vertical:absolute;mso-position-vertical-relative:text;mso-width-percent:0;mso-height-percent:0;mso-width-relative:margin;mso-height-relative:margin;v-text-anchor:middle" o:gfxdata="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" fillcolor="#7f7f7f [1612]" stroked="f" strokeweight="1pt">
-                <v:path arrowok="t"/>
+              <v:rect w14:anchorId="58C9D48B" id="Rectangle 1" o:spid="_x0000_s1036" style="position:absolute;margin-left:-55.3pt;margin-top:-53.9pt;width:37.4pt;height:387.5pt;z-index:251660288;visibility:visible;mso-wrap-style:square;mso-width-percent:0;mso-height-percent:0;mso-wrap-distance-left:9pt;mso-wrap-distance-top:0;mso-wrap-distance-right:9pt;mso-wrap-distance-bottom:0;mso-position-horizontal:absolute;mso-position-horizontal-relative:text;mso-position-vertical:absolute;mso-position-vertical-relative:text;mso-width-percent:0;mso-height-percent:0;mso-width-relative:margin;mso-height-relative:margin;v-text-anchor:middle" o:gfxdata="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" fillcolor="#7f7f7f [1612]" stroked="f" strokeweight="1pt">
                 <o:lock v:ext="edit" aspectratio="t"/>
                 <v:textbox>
                   <w:txbxContent>
@@ -3774,7 +3920,7 @@
           <w:noProof/>
         </w:rPr>
         <w:drawing>
-          <wp:anchor distT="0" distB="0" distL="114300" distR="114300" simplePos="0" relativeHeight="251661312" behindDoc="0" locked="0" layoutInCell="1" allowOverlap="1" wp14:anchorId="5951DB1C" wp14:editId="344F989D">
+          <wp:anchor distT="0" distB="0" distL="114300" distR="114300" simplePos="0" relativeHeight="251661312" behindDoc="0" locked="0" layoutInCell="1" allowOverlap="1" wp14:anchorId="5A227F0B" wp14:editId="7870A681">
             <wp:simplePos x="0" y="0"/>
             <wp:positionH relativeFrom="column">
               <wp:posOffset>-799465</wp:posOffset>
@@ -3843,7 +3989,7 @@
         <mc:AlternateContent>
           <mc:Choice Requires="wps">
             <w:drawing>
-              <wp:anchor distT="0" distB="0" distL="114300" distR="114300" simplePos="0" relativeHeight="251662336" behindDoc="0" locked="0" layoutInCell="1" allowOverlap="1" wp14:anchorId="3F65B04A" wp14:editId="3B28E7EA">
+              <wp:anchor distT="0" distB="0" distL="114300" distR="114300" simplePos="0" relativeHeight="251662336" behindDoc="0" locked="0" layoutInCell="1" allowOverlap="1" wp14:anchorId="14B09714" wp14:editId="55A0A99D">
                 <wp:simplePos x="0" y="0"/>
                 <wp:positionH relativeFrom="column">
                   <wp:posOffset>-59996</wp:posOffset>
@@ -3940,7 +4086,7 @@
           </mc:Choice>
           <mc:Fallback>
             <w:pict>
-              <v:rect w14:anchorId="3F65B04A" id="Rectangle 5" o:spid="_x0000_s1037" style="position:absolute;margin-left:-4.7pt;margin-top:-35.65pt;width:222.6pt;height:35.05pt;z-index:251662336;visibility:visible;mso-wrap-style:square;mso-width-percent:0;mso-height-percent:0;mso-wrap-distance-left:9pt;mso-wrap-distance-top:0;mso-wrap-distance-right:9pt;mso-wrap-distance-bottom:0;mso-position-horizontal:absolute;mso-position-horizontal-relative:text;mso-position-vertical:absolute;mso-position-vertical-relative:text;mso-width-percent:0;mso-height-percent:0;mso-width-relative:margin;mso-height-relative:margin;v-text-anchor:middle" o:gfxdata="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" fillcolor="black [3200]" strokecolor="black [1600]" strokeweight="1pt">
+              <v:rect w14:anchorId="14B09714" id="Rectangle 5" o:spid="_x0000_s1037" style="position:absolute;margin-left:-4.7pt;margin-top:-35.65pt;width:222.6pt;height:35.05pt;z-index:251662336;visibility:visible;mso-wrap-style:square;mso-width-percent:0;mso-height-percent:0;mso-wrap-distance-left:9pt;mso-wrap-distance-top:0;mso-wrap-distance-right:9pt;mso-wrap-distance-bottom:0;mso-position-horizontal:absolute;mso-position-horizontal-relative:text;mso-position-vertical:absolute;mso-position-vertical-relative:text;mso-width-percent:0;mso-height-percent:0;mso-width-relative:margin;mso-height-relative:margin;v-text-anchor:middle" o:gfxdata="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" fillcolor="black [3200]" strokecolor="black [1600]" strokeweight="1pt">
                 <v:path arrowok="t"/>
                 <o:lock v:ext="edit" aspectratio="t"/>
                 <v:textbox>
@@ -3986,7 +4132,7 @@
         <mc:AlternateContent>
           <mc:Choice Requires="wps">
             <w:drawing>
-              <wp:anchor distT="0" distB="0" distL="114300" distR="114300" simplePos="0" relativeHeight="251659264" behindDoc="0" locked="0" layoutInCell="1" allowOverlap="1" wp14:anchorId="0452F34C" wp14:editId="7D4C5923">
+              <wp:anchor distT="0" distB="0" distL="114300" distR="114300" simplePos="0" relativeHeight="251659264" behindDoc="0" locked="0" layoutInCell="1" allowOverlap="1" wp14:anchorId="0F97D397" wp14:editId="4E9CFC61">
                 <wp:simplePos x="0" y="0"/>
                 <wp:positionH relativeFrom="page">
                   <wp:align>left</wp:align>
@@ -4081,7 +4227,7 @@
 </file>
 
 <file path=word/styles.xml><?xml version="1.0" encoding="utf-8"?>
-<w:styles xmlns:mc="http://schemas.openxmlformats.org/markup-compatibility/2006" xmlns:r="http://schemas.openxmlformats.org/officeDocument/2006/relationships" xmlns:w="http://schemas.openxmlformats.org/wordprocessingml/2006/main" xmlns:w14="http://schemas.microsoft.com/office/word/2010/wordml" xmlns:w15="http://schemas.microsoft.com/office/word/2012/wordml" xmlns:w16se="http://schemas.microsoft.com/office/word/2015/wordml/symex" mc:Ignorable="w14 w15 w16se">
+<w:styles xmlns:mc="http://schemas.openxmlformats.org/markup-compatibility/2006" xmlns:r="http://schemas.openxmlformats.org/officeDocument/2006/relationships" xmlns:w="http://schemas.openxmlformats.org/wordprocessingml/2006/main" xmlns:w14="http://schemas.microsoft.com/office/word/2010/wordml" xmlns:w15="http://schemas.microsoft.com/office/word/2012/wordml" xmlns:w16cex="http://schemas.microsoft.com/office/word/2018/wordml/cex" xmlns:w16cid="http://schemas.microsoft.com/office/word/2016/wordml/cid" xmlns:w16="http://schemas.microsoft.com/office/word/2018/wordml" xmlns:w16sdtdh="http://schemas.microsoft.com/office/word/2020/wordml/sdtdatahash" xmlns:w16se="http://schemas.microsoft.com/office/word/2015/wordml/symex" mc:Ignorable="w14 w15 w16se w16cid w16 w16cex w16sdtdh">
   <w:docDefaults>
     <w:rPrDefault>
       <w:rPr>
@@ -4097,7 +4243,7 @@
       </w:pPr>
     </w:pPrDefault>
   </w:docDefaults>
-  <w:latentStyles w:defLockedState="0" w:defUIPriority="99" w:defSemiHidden="0" w:defUnhideWhenUsed="0" w:defQFormat="0" w:count="373">
+  <w:latentStyles w:defLockedState="0" w:defUIPriority="99" w:defSemiHidden="0" w:defUnhideWhenUsed="0" w:defQFormat="0" w:count="376">
     <w:lsdException w:name="Normal" w:uiPriority="0" w:qFormat="1"/>
     <w:lsdException w:name="heading 1" w:uiPriority="9" w:qFormat="1"/>
     <w:lsdException w:name="heading 2" w:semiHidden="1" w:uiPriority="9" w:unhideWhenUsed="1" w:qFormat="1"/>
@@ -4471,6 +4617,9 @@
     <w:lsdException w:name="List Table 7 Colorful Accent 6" w:uiPriority="52"/>
     <w:lsdException w:name="Mention" w:semiHidden="1" w:unhideWhenUsed="1"/>
     <w:lsdException w:name="Smart Hyperlink" w:semiHidden="1" w:unhideWhenUsed="1"/>
+    <w:lsdException w:name="Hashtag" w:semiHidden="1" w:unhideWhenUsed="1"/>
+    <w:lsdException w:name="Unresolved Mention" w:semiHidden="1" w:unhideWhenUsed="1"/>
+    <w:lsdException w:name="Smart Link" w:semiHidden="1" w:unhideWhenUsed="1"/>
   </w:latentStyles>
   <w:style w:type="paragraph" w:default="1" w:styleId="Normal">
     <w:name w:val="Normal"/>

</xml_diff>